<commit_message>
use cases and icon change
</commit_message>
<xml_diff>
--- a/Scrum/phase 2/Sprint 4/Guilherme Poças 60236/Use cases.docx
+++ b/Scrum/phase 2/Sprint 4/Guilherme Poças 60236/Use cases.docx
@@ -81,6 +81,13 @@
     </w:p>
     <w:p>
       <w:pPr>
+        <w:rPr>
+          <w:lang w:val="en-GB"/>
+        </w:rPr>
+      </w:pPr>
+    </w:p>
+    <w:p>
+      <w:pPr>
         <w:pStyle w:val="Ttulo2"/>
         <w:spacing w:after="120"/>
         <w:rPr>
@@ -146,99 +153,6 @@
           <w:lang w:val="en-GB"/>
         </w:rPr>
       </w:pPr>
-      <w:r>
-        <w:rPr>
-          <w:lang w:val="en-GB"/>
-        </w:rPr>
-        <w:t>Main flow:</w:t>
-      </w:r>
-    </w:p>
-    <w:p>
-      <w:pPr>
-        <w:pStyle w:val="PargrafodaLista"/>
-        <w:numPr>
-          <w:ilvl w:val="0"/>
-          <w:numId w:val="1"/>
-        </w:numPr>
-        <w:rPr>
-          <w:lang w:val="en-GB"/>
-        </w:rPr>
-      </w:pPr>
-      <w:r>
-        <w:rPr>
-          <w:lang w:val="en-GB"/>
-        </w:rPr>
-        <w:t>The case study starts when the user selects the option to create a task</w:t>
-      </w:r>
-      <w:r>
-        <w:rPr>
-          <w:lang w:val="en-GB"/>
-        </w:rPr>
-        <w:t>.</w:t>
-      </w:r>
-    </w:p>
-    <w:p>
-      <w:pPr>
-        <w:pStyle w:val="PargrafodaLista"/>
-        <w:numPr>
-          <w:ilvl w:val="0"/>
-          <w:numId w:val="1"/>
-        </w:numPr>
-        <w:rPr>
-          <w:lang w:val="en-GB"/>
-        </w:rPr>
-      </w:pPr>
-      <w:r>
-        <w:rPr>
-          <w:lang w:val="en-GB"/>
-        </w:rPr>
-        <w:t>A new task appears on the board</w:t>
-      </w:r>
-      <w:r>
-        <w:rPr>
-          <w:lang w:val="en-GB"/>
-        </w:rPr>
-        <w:t>.</w:t>
-      </w:r>
-    </w:p>
-    <w:p>
-      <w:pPr>
-        <w:rPr>
-          <w:lang w:val="en-GB"/>
-        </w:rPr>
-      </w:pPr>
-      <w:r>
-        <w:rPr>
-          <w:lang w:val="en-GB"/>
-        </w:rPr>
-        <w:t>Alternative flows:</w:t>
-      </w:r>
-    </w:p>
-    <w:p>
-      <w:pPr>
-        <w:rPr>
-          <w:lang w:val="en-GB"/>
-        </w:rPr>
-      </w:pPr>
-      <w:r>
-        <w:rPr>
-          <w:lang w:val="en-GB"/>
-        </w:rPr>
-        <w:t>None.</w:t>
-      </w:r>
-    </w:p>
-    <w:p>
-      <w:pPr>
-        <w:rPr>
-          <w:lang w:val="en-GB"/>
-        </w:rPr>
-      </w:pPr>
-      <w:r>
-        <w:rPr>
-          <w:lang w:val="en-GB"/>
-        </w:rPr>
-        <w:br w:type="page"/>
-      </w:r>
     </w:p>
     <w:p>
       <w:pPr>
@@ -260,7 +174,6 @@
           <w:color w:val="000000" w:themeColor="text1"/>
           <w:lang w:val="en-GB"/>
         </w:rPr>
-        <w:lastRenderedPageBreak/>
         <w:t>Delete task</w:t>
       </w:r>
     </w:p>
@@ -274,31 +187,7 @@
         <w:rPr>
           <w:lang w:val="en-GB"/>
         </w:rPr>
-        <w:t>Description: The use</w:t>
-      </w:r>
-      <w:r>
-        <w:rPr>
-          <w:lang w:val="en-GB"/>
-        </w:rPr>
-        <w:t>r</w:t>
-      </w:r>
-      <w:r>
-        <w:rPr>
-          <w:lang w:val="en-GB"/>
-        </w:rPr>
-        <w:t xml:space="preserve"> </w:t>
-      </w:r>
-      <w:r>
-        <w:rPr>
-          <w:lang w:val="en-GB"/>
-        </w:rPr>
-        <w:t xml:space="preserve">deletes </w:t>
-      </w:r>
-      <w:r>
-        <w:rPr>
-          <w:lang w:val="en-GB"/>
-        </w:rPr>
-        <w:t>a task</w:t>
+        <w:t>Description: The user deletes a task</w:t>
       </w:r>
       <w:r>
         <w:rPr>
@@ -310,19 +199,7 @@
         <w:rPr>
           <w:lang w:val="en-GB"/>
         </w:rPr>
-        <w:t xml:space="preserve"> </w:t>
-      </w:r>
-      <w:r>
-        <w:rPr>
-          <w:lang w:val="en-GB"/>
-        </w:rPr>
-        <w:t>of</w:t>
-      </w:r>
-      <w:r>
-        <w:rPr>
-          <w:lang w:val="en-GB"/>
-        </w:rPr>
-        <w:t xml:space="preserve"> the program.</w:t>
+        <w:t xml:space="preserve"> of the program.</w:t>
       </w:r>
     </w:p>
     <w:p>
@@ -344,316 +221,18 @@
           <w:lang w:val="en-GB"/>
         </w:rPr>
       </w:pPr>
-      <w:r>
-        <w:rPr>
-          <w:lang w:val="en-GB"/>
-        </w:rPr>
-        <w:t>Main flow:</w:t>
-      </w:r>
-    </w:p>
-    <w:p>
-      <w:pPr>
-        <w:pStyle w:val="PargrafodaLista"/>
-        <w:numPr>
-          <w:ilvl w:val="0"/>
-          <w:numId w:val="2"/>
-        </w:numPr>
-        <w:rPr>
-          <w:lang w:val="en-GB"/>
-        </w:rPr>
-      </w:pPr>
-      <w:r>
-        <w:rPr>
-          <w:lang w:val="en-GB"/>
-        </w:rPr>
-        <w:t xml:space="preserve">The case study starts when the user selects </w:t>
-      </w:r>
-      <w:r>
-        <w:rPr>
-          <w:lang w:val="en-GB"/>
-        </w:rPr>
-        <w:t>one or more existing tasks</w:t>
-      </w:r>
-      <w:r>
-        <w:rPr>
-          <w:lang w:val="en-GB"/>
-        </w:rPr>
-        <w:t>.</w:t>
-      </w:r>
-    </w:p>
-    <w:p>
-      <w:pPr>
-        <w:pStyle w:val="PargrafodaLista"/>
-        <w:numPr>
-          <w:ilvl w:val="0"/>
-          <w:numId w:val="2"/>
-        </w:numPr>
-        <w:rPr>
-          <w:lang w:val="en-GB"/>
-        </w:rPr>
-      </w:pPr>
-      <w:r>
-        <w:rPr>
-          <w:lang w:val="en-GB"/>
-        </w:rPr>
-        <w:t>The user then selects the option to delete the task(s).</w:t>
-      </w:r>
-    </w:p>
-    <w:p>
-      <w:pPr>
-        <w:pStyle w:val="PargrafodaLista"/>
-        <w:numPr>
-          <w:ilvl w:val="0"/>
-          <w:numId w:val="2"/>
-        </w:numPr>
-        <w:rPr>
-          <w:lang w:val="en-GB"/>
-        </w:rPr>
-      </w:pPr>
-      <w:r>
-        <w:rPr>
-          <w:lang w:val="en-GB"/>
-        </w:rPr>
-        <w:t>The user selects the ok option</w:t>
-      </w:r>
-    </w:p>
-    <w:p>
-      <w:pPr>
-        <w:pStyle w:val="PargrafodaLista"/>
-        <w:numPr>
-          <w:ilvl w:val="0"/>
-          <w:numId w:val="2"/>
-        </w:numPr>
-        <w:rPr>
-          <w:lang w:val="en-GB"/>
-        </w:rPr>
-      </w:pPr>
-      <w:r>
-        <w:rPr>
-          <w:lang w:val="en-GB"/>
-        </w:rPr>
-        <w:t>The system deletes the selected task(s)</w:t>
-      </w:r>
-    </w:p>
-    <w:p>
-      <w:pPr>
-        <w:rPr>
-          <w:lang w:val="en-GB"/>
-        </w:rPr>
-      </w:pPr>
-      <w:r>
-        <w:rPr>
-          <w:lang w:val="en-GB"/>
-        </w:rPr>
-        <w:t>Alternative flows:</w:t>
-      </w:r>
-    </w:p>
-    <w:p>
-      <w:pPr>
-        <w:rPr>
-          <w:lang w:val="en-GB"/>
-        </w:rPr>
-      </w:pPr>
-      <w:r>
-        <w:rPr>
-          <w:lang w:val="en-GB"/>
-        </w:rPr>
-        <w:t>Cancel</w:t>
-      </w:r>
-    </w:p>
-    <w:p>
-      <w:pPr>
-        <w:rPr>
-          <w:lang w:val="en-GB"/>
-        </w:rPr>
-      </w:pPr>
-    </w:p>
-    <w:p>
-      <w:pPr>
-        <w:pStyle w:val="Ttulo3"/>
-        <w:spacing w:after="120"/>
-        <w:rPr>
-          <w:rFonts w:ascii="Times New Roman" w:hAnsi="Times New Roman" w:cs="Times New Roman"/>
-          <w:color w:val="000000" w:themeColor="text1"/>
-          <w:sz w:val="26"/>
-          <w:szCs w:val="26"/>
-          <w:lang w:val="en-GB"/>
-        </w:rPr>
-      </w:pPr>
-      <w:r>
-        <w:rPr>
-          <w:rFonts w:ascii="Times New Roman" w:hAnsi="Times New Roman" w:cs="Times New Roman"/>
-          <w:color w:val="000000" w:themeColor="text1"/>
-          <w:sz w:val="26"/>
-          <w:szCs w:val="26"/>
-          <w:lang w:val="en-GB"/>
-        </w:rPr>
-        <w:t>Delete task: cancel</w:t>
-      </w:r>
-    </w:p>
-    <w:p>
-      <w:pPr>
-        <w:rPr>
-          <w:lang w:val="en-GB"/>
-        </w:rPr>
-      </w:pPr>
-      <w:r>
-        <w:rPr>
-          <w:lang w:val="en-GB"/>
-        </w:rPr>
-        <w:t xml:space="preserve">Description: The user </w:t>
-      </w:r>
-      <w:r>
-        <w:rPr>
-          <w:lang w:val="en-GB"/>
-        </w:rPr>
-        <w:t xml:space="preserve">cancels the </w:t>
-      </w:r>
-      <w:r>
-        <w:rPr>
-          <w:lang w:val="en-GB"/>
-        </w:rPr>
-        <w:t>delet</w:t>
-      </w:r>
-      <w:r>
-        <w:rPr>
-          <w:lang w:val="en-GB"/>
-        </w:rPr>
-        <w:t>ion of</w:t>
-      </w:r>
-      <w:r>
-        <w:rPr>
-          <w:lang w:val="en-GB"/>
-        </w:rPr>
-        <w:t xml:space="preserve"> a task</w:t>
-      </w:r>
-      <w:r>
-        <w:rPr>
-          <w:lang w:val="en-GB"/>
-        </w:rPr>
-        <w:t>(s)</w:t>
-      </w:r>
-      <w:r>
-        <w:rPr>
-          <w:lang w:val="en-GB"/>
-        </w:rPr>
-        <w:t xml:space="preserve"> of the program.</w:t>
-      </w:r>
-    </w:p>
-    <w:p>
-      <w:pPr>
-        <w:rPr>
-          <w:lang w:val="en-GB"/>
-        </w:rPr>
-      </w:pPr>
-      <w:r>
-        <w:rPr>
-          <w:lang w:val="en-GB"/>
-        </w:rPr>
-        <w:t>Actors: The current user of the program.</w:t>
-      </w:r>
-    </w:p>
-    <w:p>
-      <w:pPr>
-        <w:rPr>
-          <w:lang w:val="en-GB"/>
-        </w:rPr>
-      </w:pPr>
-      <w:r>
-        <w:rPr>
-          <w:lang w:val="en-GB"/>
-        </w:rPr>
-        <w:t>Alternative</w:t>
-      </w:r>
-      <w:r>
-        <w:rPr>
-          <w:lang w:val="en-GB"/>
-        </w:rPr>
-        <w:t xml:space="preserve"> flow:</w:t>
-      </w:r>
-    </w:p>
-    <w:p>
-      <w:pPr>
-        <w:pStyle w:val="PargrafodaLista"/>
-        <w:numPr>
-          <w:ilvl w:val="0"/>
-          <w:numId w:val="3"/>
-        </w:numPr>
-        <w:rPr>
-          <w:lang w:val="en-GB"/>
-        </w:rPr>
-      </w:pPr>
-      <w:r>
-        <w:rPr>
-          <w:lang w:val="en-GB"/>
-        </w:rPr>
-        <w:t>The alternative flow begins after step 2 of the main flow</w:t>
-      </w:r>
-      <w:r>
-        <w:rPr>
-          <w:lang w:val="en-GB"/>
-        </w:rPr>
-        <w:t>.</w:t>
-      </w:r>
-    </w:p>
-    <w:p>
-      <w:pPr>
-        <w:pStyle w:val="PargrafodaLista"/>
-        <w:numPr>
-          <w:ilvl w:val="0"/>
-          <w:numId w:val="3"/>
-        </w:numPr>
-        <w:rPr>
-          <w:lang w:val="en-GB"/>
-        </w:rPr>
-      </w:pPr>
-      <w:r>
-        <w:rPr>
-          <w:lang w:val="en-GB"/>
-        </w:rPr>
-        <w:t xml:space="preserve">The user selects the </w:t>
-      </w:r>
-      <w:r>
-        <w:rPr>
-          <w:lang w:val="en-GB"/>
-        </w:rPr>
-        <w:t>cancel</w:t>
-      </w:r>
-      <w:r>
-        <w:rPr>
-          <w:lang w:val="en-GB"/>
-        </w:rPr>
-        <w:t xml:space="preserve"> option</w:t>
-      </w:r>
-      <w:r>
-        <w:rPr>
-          <w:lang w:val="en-GB"/>
-        </w:rPr>
-        <w:t>.</w:t>
-      </w:r>
-    </w:p>
-    <w:p>
-      <w:pPr>
-        <w:pStyle w:val="PargrafodaLista"/>
-        <w:numPr>
-          <w:ilvl w:val="0"/>
-          <w:numId w:val="3"/>
-        </w:numPr>
-        <w:rPr>
-          <w:lang w:val="en-GB"/>
-        </w:rPr>
-      </w:pPr>
-      <w:r>
-        <w:rPr>
-          <w:lang w:val="en-GB"/>
-        </w:rPr>
-        <w:t xml:space="preserve">The </w:t>
-      </w:r>
-      <w:r>
-        <w:rPr>
-          <w:lang w:val="en-GB"/>
-        </w:rPr>
-        <w:t>task(s) continue in the system.</w:t>
+    </w:p>
+    <w:p>
+      <w:pPr>
+        <w:rPr>
+          <w:lang w:val="en-GB"/>
+        </w:rPr>
+      </w:pPr>
+      <w:r>
+        <w:rPr>
+          <w:lang w:val="en-GB"/>
+        </w:rPr>
+        <w:br w:type="page"/>
       </w:r>
     </w:p>
     <w:p>
@@ -687,6 +266,469 @@
         </w:rPr>
         <w:t>Edit task</w:t>
       </w:r>
+      <w:r>
+        <w:rPr>
+          <w:rFonts w:ascii="Times New Roman" w:eastAsiaTheme="majorEastAsia" w:hAnsi="Times New Roman" w:cs="Times New Roman"/>
+          <w:b/>
+          <w:bCs/>
+          <w:color w:val="000000" w:themeColor="text1"/>
+          <w:sz w:val="26"/>
+          <w:szCs w:val="26"/>
+          <w:lang w:val="en-GB"/>
+        </w:rPr>
+        <w:t xml:space="preserve"> (abstract)</w:t>
+      </w:r>
+    </w:p>
+    <w:p>
+      <w:pPr>
+        <w:rPr>
+          <w:lang w:val="en-GB"/>
+        </w:rPr>
+      </w:pPr>
+      <w:r>
+        <w:rPr>
+          <w:lang w:val="en-GB"/>
+        </w:rPr>
+        <w:t>Description: The user</w:t>
+      </w:r>
+      <w:r>
+        <w:rPr>
+          <w:lang w:val="en-GB"/>
+        </w:rPr>
+        <w:t xml:space="preserve"> edits the properties of an existing task.</w:t>
+      </w:r>
+    </w:p>
+    <w:p>
+      <w:pPr>
+        <w:rPr>
+          <w:lang w:val="en-GB"/>
+        </w:rPr>
+      </w:pPr>
+      <w:r>
+        <w:rPr>
+          <w:lang w:val="en-GB"/>
+        </w:rPr>
+        <w:t>Actors: The current user of the program.</w:t>
+      </w:r>
+    </w:p>
+    <w:p>
+      <w:pPr>
+        <w:rPr>
+          <w:lang w:val="en-GB"/>
+        </w:rPr>
+      </w:pPr>
+    </w:p>
+    <w:p>
+      <w:pPr>
+        <w:rPr>
+          <w:rFonts w:ascii="Times New Roman" w:eastAsiaTheme="majorEastAsia" w:hAnsi="Times New Roman" w:cs="Times New Roman"/>
+          <w:b/>
+          <w:bCs/>
+          <w:color w:val="000000" w:themeColor="text1"/>
+          <w:sz w:val="26"/>
+          <w:szCs w:val="26"/>
+          <w:lang w:val="en-GB"/>
+        </w:rPr>
+      </w:pPr>
+      <w:r>
+        <w:rPr>
+          <w:rFonts w:ascii="Times New Roman" w:eastAsiaTheme="majorEastAsia" w:hAnsi="Times New Roman" w:cs="Times New Roman"/>
+          <w:b/>
+          <w:bCs/>
+          <w:color w:val="000000" w:themeColor="text1"/>
+          <w:sz w:val="26"/>
+          <w:szCs w:val="26"/>
+          <w:lang w:val="en-GB"/>
+        </w:rPr>
+        <w:t xml:space="preserve">Edit </w:t>
+      </w:r>
+      <w:r>
+        <w:rPr>
+          <w:rFonts w:ascii="Times New Roman" w:eastAsiaTheme="majorEastAsia" w:hAnsi="Times New Roman" w:cs="Times New Roman"/>
+          <w:b/>
+          <w:bCs/>
+          <w:color w:val="000000" w:themeColor="text1"/>
+          <w:sz w:val="26"/>
+          <w:szCs w:val="26"/>
+          <w:lang w:val="en-GB"/>
+        </w:rPr>
+        <w:t>predecessors</w:t>
+      </w:r>
+    </w:p>
+    <w:p>
+      <w:pPr>
+        <w:rPr>
+          <w:lang w:val="en-GB"/>
+        </w:rPr>
+      </w:pPr>
+      <w:r>
+        <w:rPr>
+          <w:lang w:val="en-GB"/>
+        </w:rPr>
+        <w:t>Description: The user</w:t>
+      </w:r>
+      <w:r>
+        <w:rPr>
+          <w:lang w:val="en-GB"/>
+        </w:rPr>
+        <w:t xml:space="preserve"> edits the properties of an existing task</w:t>
+      </w:r>
+      <w:r>
+        <w:rPr>
+          <w:lang w:val="en-GB"/>
+        </w:rPr>
+        <w:t xml:space="preserve">, adding, </w:t>
+      </w:r>
+      <w:r>
+        <w:rPr>
+          <w:lang w:val="en-GB"/>
+        </w:rPr>
+        <w:t>removing,</w:t>
+      </w:r>
+      <w:r>
+        <w:rPr>
+          <w:lang w:val="en-GB"/>
+        </w:rPr>
+        <w:t xml:space="preserve"> or editing </w:t>
+      </w:r>
+      <w:r>
+        <w:rPr>
+          <w:lang w:val="en-GB"/>
+        </w:rPr>
+        <w:t>its</w:t>
+      </w:r>
+      <w:r>
+        <w:rPr>
+          <w:lang w:val="en-GB"/>
+        </w:rPr>
+        <w:t xml:space="preserve"> </w:t>
+      </w:r>
+      <w:r>
+        <w:rPr>
+          <w:lang w:val="en-GB"/>
+        </w:rPr>
+        <w:t>relationship</w:t>
+      </w:r>
+      <w:r>
+        <w:rPr>
+          <w:lang w:val="en-GB"/>
+        </w:rPr>
+        <w:t xml:space="preserve"> with other existing tasks</w:t>
+      </w:r>
+      <w:r>
+        <w:rPr>
+          <w:lang w:val="en-GB"/>
+        </w:rPr>
+        <w:t>.</w:t>
+      </w:r>
+    </w:p>
+    <w:p>
+      <w:pPr>
+        <w:rPr>
+          <w:lang w:val="en-GB"/>
+        </w:rPr>
+      </w:pPr>
+      <w:r>
+        <w:rPr>
+          <w:lang w:val="en-GB"/>
+        </w:rPr>
+        <w:t>Actors: The current user of the program.</w:t>
+      </w:r>
+    </w:p>
+    <w:p>
+      <w:pPr>
+        <w:rPr>
+          <w:lang w:val="en-GB"/>
+        </w:rPr>
+      </w:pPr>
+    </w:p>
+    <w:p>
+      <w:pPr>
+        <w:rPr>
+          <w:rFonts w:ascii="Times New Roman" w:eastAsiaTheme="majorEastAsia" w:hAnsi="Times New Roman" w:cs="Times New Roman"/>
+          <w:b/>
+          <w:bCs/>
+          <w:color w:val="000000" w:themeColor="text1"/>
+          <w:sz w:val="26"/>
+          <w:szCs w:val="26"/>
+          <w:lang w:val="en-GB"/>
+        </w:rPr>
+      </w:pPr>
+      <w:r>
+        <w:rPr>
+          <w:rFonts w:ascii="Times New Roman" w:eastAsiaTheme="majorEastAsia" w:hAnsi="Times New Roman" w:cs="Times New Roman"/>
+          <w:b/>
+          <w:bCs/>
+          <w:color w:val="000000" w:themeColor="text1"/>
+          <w:sz w:val="26"/>
+          <w:szCs w:val="26"/>
+          <w:lang w:val="en-GB"/>
+        </w:rPr>
+        <w:t xml:space="preserve">Edit </w:t>
+      </w:r>
+      <w:r>
+        <w:rPr>
+          <w:rFonts w:ascii="Times New Roman" w:eastAsiaTheme="majorEastAsia" w:hAnsi="Times New Roman" w:cs="Times New Roman"/>
+          <w:b/>
+          <w:bCs/>
+          <w:color w:val="000000" w:themeColor="text1"/>
+          <w:sz w:val="26"/>
+          <w:szCs w:val="26"/>
+          <w:lang w:val="en-GB"/>
+        </w:rPr>
+        <w:t>columns</w:t>
+      </w:r>
+    </w:p>
+    <w:p>
+      <w:pPr>
+        <w:rPr>
+          <w:lang w:val="en-GB"/>
+        </w:rPr>
+      </w:pPr>
+      <w:r>
+        <w:rPr>
+          <w:lang w:val="en-GB"/>
+        </w:rPr>
+        <w:t>Description: The user</w:t>
+      </w:r>
+      <w:r>
+        <w:rPr>
+          <w:lang w:val="en-GB"/>
+        </w:rPr>
+        <w:t xml:space="preserve"> edits the properties of an existing task, adding, removing, or editing its </w:t>
+      </w:r>
+      <w:r>
+        <w:rPr>
+          <w:lang w:val="en-GB"/>
+        </w:rPr>
+        <w:t>columns, allowing for custom data to be saved</w:t>
+      </w:r>
+      <w:r>
+        <w:rPr>
+          <w:lang w:val="en-GB"/>
+        </w:rPr>
+        <w:t>.</w:t>
+      </w:r>
+    </w:p>
+    <w:p>
+      <w:pPr>
+        <w:rPr>
+          <w:lang w:val="en-GB"/>
+        </w:rPr>
+      </w:pPr>
+      <w:r>
+        <w:rPr>
+          <w:lang w:val="en-GB"/>
+        </w:rPr>
+        <w:t>Actors: The current user of the program.</w:t>
+      </w:r>
+    </w:p>
+    <w:p>
+      <w:pPr>
+        <w:rPr>
+          <w:lang w:val="en-GB"/>
+        </w:rPr>
+      </w:pPr>
+    </w:p>
+    <w:p>
+      <w:pPr>
+        <w:rPr>
+          <w:rFonts w:ascii="Times New Roman" w:eastAsiaTheme="majorEastAsia" w:hAnsi="Times New Roman" w:cs="Times New Roman"/>
+          <w:b/>
+          <w:bCs/>
+          <w:color w:val="000000" w:themeColor="text1"/>
+          <w:sz w:val="26"/>
+          <w:szCs w:val="26"/>
+          <w:lang w:val="en-GB"/>
+        </w:rPr>
+      </w:pPr>
+      <w:r>
+        <w:rPr>
+          <w:rFonts w:ascii="Times New Roman" w:eastAsiaTheme="majorEastAsia" w:hAnsi="Times New Roman" w:cs="Times New Roman"/>
+          <w:b/>
+          <w:bCs/>
+          <w:color w:val="000000" w:themeColor="text1"/>
+          <w:sz w:val="26"/>
+          <w:szCs w:val="26"/>
+          <w:lang w:val="en-GB"/>
+        </w:rPr>
+        <w:t>Edit task</w:t>
+      </w:r>
+      <w:r>
+        <w:rPr>
+          <w:rFonts w:ascii="Times New Roman" w:eastAsiaTheme="majorEastAsia" w:hAnsi="Times New Roman" w:cs="Times New Roman"/>
+          <w:b/>
+          <w:bCs/>
+          <w:color w:val="000000" w:themeColor="text1"/>
+          <w:sz w:val="26"/>
+          <w:szCs w:val="26"/>
+          <w:lang w:val="en-GB"/>
+        </w:rPr>
+        <w:t xml:space="preserve"> </w:t>
+      </w:r>
+      <w:r>
+        <w:rPr>
+          <w:rFonts w:ascii="Times New Roman" w:eastAsiaTheme="majorEastAsia" w:hAnsi="Times New Roman" w:cs="Times New Roman"/>
+          <w:b/>
+          <w:bCs/>
+          <w:color w:val="000000" w:themeColor="text1"/>
+          <w:sz w:val="26"/>
+          <w:szCs w:val="26"/>
+          <w:lang w:val="en-GB"/>
+        </w:rPr>
+        <w:t>objectives</w:t>
+      </w:r>
+    </w:p>
+    <w:p>
+      <w:pPr>
+        <w:rPr>
+          <w:lang w:val="en-GB"/>
+        </w:rPr>
+      </w:pPr>
+      <w:r>
+        <w:rPr>
+          <w:lang w:val="en-GB"/>
+        </w:rPr>
+        <w:t>Description: The user</w:t>
+      </w:r>
+      <w:r>
+        <w:rPr>
+          <w:lang w:val="en-GB"/>
+        </w:rPr>
+        <w:t xml:space="preserve"> edits the properties of an existing task</w:t>
+      </w:r>
+      <w:r>
+        <w:rPr>
+          <w:lang w:val="en-GB"/>
+        </w:rPr>
+        <w:t xml:space="preserve"> </w:t>
+      </w:r>
+      <w:r>
+        <w:rPr>
+          <w:lang w:val="en-GB"/>
+        </w:rPr>
+        <w:t>adding, removing, or editing</w:t>
+      </w:r>
+      <w:r>
+        <w:rPr>
+          <w:lang w:val="en-GB"/>
+        </w:rPr>
+        <w:t xml:space="preserve"> its objectives</w:t>
+      </w:r>
+      <w:r>
+        <w:rPr>
+          <w:lang w:val="en-GB"/>
+        </w:rPr>
+        <w:t>.</w:t>
+      </w:r>
+    </w:p>
+    <w:p>
+      <w:pPr>
+        <w:rPr>
+          <w:lang w:val="en-GB"/>
+        </w:rPr>
+      </w:pPr>
+      <w:r>
+        <w:rPr>
+          <w:lang w:val="en-GB"/>
+        </w:rPr>
+        <w:t>Actors: The current user of the program.</w:t>
+      </w:r>
+    </w:p>
+    <w:p>
+      <w:pPr>
+        <w:rPr>
+          <w:lang w:val="en-GB"/>
+        </w:rPr>
+      </w:pPr>
+    </w:p>
+    <w:p>
+      <w:pPr>
+        <w:rPr>
+          <w:rFonts w:ascii="Times New Roman" w:eastAsiaTheme="majorEastAsia" w:hAnsi="Times New Roman" w:cs="Times New Roman"/>
+          <w:b/>
+          <w:bCs/>
+          <w:color w:val="000000" w:themeColor="text1"/>
+          <w:sz w:val="26"/>
+          <w:szCs w:val="26"/>
+          <w:lang w:val="en-GB"/>
+        </w:rPr>
+      </w:pPr>
+      <w:r>
+        <w:rPr>
+          <w:rFonts w:ascii="Times New Roman" w:eastAsiaTheme="majorEastAsia" w:hAnsi="Times New Roman" w:cs="Times New Roman"/>
+          <w:b/>
+          <w:bCs/>
+          <w:color w:val="000000" w:themeColor="text1"/>
+          <w:sz w:val="26"/>
+          <w:szCs w:val="26"/>
+          <w:lang w:val="en-GB"/>
+        </w:rPr>
+        <w:t>Edit task</w:t>
+      </w:r>
+      <w:r>
+        <w:rPr>
+          <w:rFonts w:ascii="Times New Roman" w:eastAsiaTheme="majorEastAsia" w:hAnsi="Times New Roman" w:cs="Times New Roman"/>
+          <w:b/>
+          <w:bCs/>
+          <w:color w:val="000000" w:themeColor="text1"/>
+          <w:sz w:val="26"/>
+          <w:szCs w:val="26"/>
+          <w:lang w:val="en-GB"/>
+        </w:rPr>
+        <w:t xml:space="preserve"> general</w:t>
+      </w:r>
+    </w:p>
+    <w:p>
+      <w:pPr>
+        <w:rPr>
+          <w:lang w:val="en-GB"/>
+        </w:rPr>
+      </w:pPr>
+      <w:r>
+        <w:rPr>
+          <w:lang w:val="en-GB"/>
+        </w:rPr>
+        <w:t>Description: The user</w:t>
+      </w:r>
+      <w:r>
+        <w:rPr>
+          <w:lang w:val="en-GB"/>
+        </w:rPr>
+        <w:t xml:space="preserve"> edits the </w:t>
+      </w:r>
+      <w:r>
+        <w:rPr>
+          <w:lang w:val="en-GB"/>
+        </w:rPr>
+        <w:t xml:space="preserve">general </w:t>
+      </w:r>
+      <w:r>
+        <w:rPr>
+          <w:lang w:val="en-GB"/>
+        </w:rPr>
+        <w:t>properties of an existing task.</w:t>
+      </w:r>
+    </w:p>
+    <w:p>
+      <w:pPr>
+        <w:rPr>
+          <w:lang w:val="en-GB"/>
+        </w:rPr>
+      </w:pPr>
+      <w:r>
+        <w:rPr>
+          <w:lang w:val="en-GB"/>
+        </w:rPr>
+        <w:t>Actors: The current user of the program.</w:t>
+      </w:r>
+    </w:p>
+    <w:p>
+      <w:pPr>
+        <w:rPr>
+          <w:lang w:val="en-GB"/>
+        </w:rPr>
+      </w:pPr>
     </w:p>
     <w:sectPr>
       <w:pgSz w:w="11906" w:h="16838"/>

</xml_diff>